<commit_message>
curr + SEO studio cappello
</commit_message>
<xml_diff>
--- a/personal/Curriculum-daniele-covallero.docx
+++ b/personal/Curriculum-daniele-covallero.docx
@@ -20,12 +20,6 @@
         <w:gridCol w:w="10187"/>
       </w:tblGrid>
       <w:tr>
-        <w:tblPrEx>
-          <w:tblCellMar>
-            <w:top w:w="0" w:type="dxa"/>
-            <w:bottom w:w="0" w:type="dxa"/>
-          </w:tblCellMar>
-        </w:tblPrEx>
         <w:trPr>
           <w:trHeight w:val="3076"/>
         </w:trPr>
@@ -761,12 +755,6 @@
         <w:gridCol w:w="2943"/>
       </w:tblGrid>
       <w:tr>
-        <w:tblPrEx>
-          <w:tblCellMar>
-            <w:top w:w="0" w:type="dxa"/>
-            <w:bottom w:w="0" w:type="dxa"/>
-          </w:tblCellMar>
-        </w:tblPrEx>
         <w:tc>
           <w:tcPr>
             <w:tcW w:w="2943" w:type="dxa"/>
@@ -835,12 +823,6 @@
         <w:gridCol w:w="108"/>
       </w:tblGrid>
       <w:tr>
-        <w:tblPrEx>
-          <w:tblCellMar>
-            <w:top w:w="0" w:type="dxa"/>
-            <w:bottom w:w="0" w:type="dxa"/>
-          </w:tblCellMar>
-        </w:tblPrEx>
         <w:trPr>
           <w:gridAfter w:val="1"/>
           <w:wAfter w:w="108" w:type="dxa"/>
@@ -941,12 +923,6 @@
         </w:tc>
       </w:tr>
       <w:tr>
-        <w:tblPrEx>
-          <w:tblCellMar>
-            <w:top w:w="0" w:type="dxa"/>
-            <w:bottom w:w="0" w:type="dxa"/>
-          </w:tblCellMar>
-        </w:tblPrEx>
         <w:trPr>
           <w:gridAfter w:val="1"/>
           <w:wAfter w:w="108" w:type="dxa"/>
@@ -1047,12 +1023,6 @@
         </w:tc>
       </w:tr>
       <w:tr>
-        <w:tblPrEx>
-          <w:tblCellMar>
-            <w:top w:w="0" w:type="dxa"/>
-            <w:bottom w:w="0" w:type="dxa"/>
-          </w:tblCellMar>
-        </w:tblPrEx>
         <w:trPr>
           <w:gridAfter w:val="1"/>
           <w:wAfter w:w="108" w:type="dxa"/>
@@ -1153,12 +1123,6 @@
         </w:tc>
       </w:tr>
       <w:tr>
-        <w:tblPrEx>
-          <w:tblCellMar>
-            <w:top w:w="0" w:type="dxa"/>
-            <w:bottom w:w="0" w:type="dxa"/>
-          </w:tblCellMar>
-        </w:tblPrEx>
         <w:trPr>
           <w:gridAfter w:val="1"/>
           <w:wAfter w:w="108" w:type="dxa"/>
@@ -1259,12 +1223,6 @@
         </w:tc>
       </w:tr>
       <w:tr>
-        <w:tblPrEx>
-          <w:tblCellMar>
-            <w:top w:w="0" w:type="dxa"/>
-            <w:bottom w:w="0" w:type="dxa"/>
-          </w:tblCellMar>
-        </w:tblPrEx>
         <w:trPr>
           <w:gridBefore w:val="1"/>
           <w:wBefore w:w="108" w:type="dxa"/>
@@ -1377,12 +1335,6 @@
         <w:gridCol w:w="7229"/>
       </w:tblGrid>
       <w:tr>
-        <w:tblPrEx>
-          <w:tblCellMar>
-            <w:top w:w="0" w:type="dxa"/>
-            <w:bottom w:w="0" w:type="dxa"/>
-          </w:tblCellMar>
-        </w:tblPrEx>
         <w:tc>
           <w:tcPr>
             <w:tcW w:w="2943" w:type="dxa"/>
@@ -1500,12 +1452,6 @@
         <w:gridCol w:w="7229"/>
       </w:tblGrid>
       <w:tr>
-        <w:tblPrEx>
-          <w:tblCellMar>
-            <w:top w:w="0" w:type="dxa"/>
-            <w:bottom w:w="0" w:type="dxa"/>
-          </w:tblCellMar>
-        </w:tblPrEx>
         <w:tc>
           <w:tcPr>
             <w:tcW w:w="2943" w:type="dxa"/>
@@ -1622,12 +1568,6 @@
         <w:gridCol w:w="2943"/>
       </w:tblGrid>
       <w:tr>
-        <w:tblPrEx>
-          <w:tblCellMar>
-            <w:top w:w="0" w:type="dxa"/>
-            <w:bottom w:w="0" w:type="dxa"/>
-          </w:tblCellMar>
-        </w:tblPrEx>
         <w:tc>
           <w:tcPr>
             <w:tcW w:w="2943" w:type="dxa"/>
@@ -1701,12 +1641,6 @@
         <w:gridCol w:w="7229"/>
       </w:tblGrid>
       <w:tr>
-        <w:tblPrEx>
-          <w:tblCellMar>
-            <w:top w:w="0" w:type="dxa"/>
-            <w:bottom w:w="0" w:type="dxa"/>
-          </w:tblCellMar>
-        </w:tblPrEx>
         <w:tc>
           <w:tcPr>
             <w:tcW w:w="2943" w:type="dxa"/>
@@ -1839,12 +1773,6 @@
         </w:tc>
       </w:tr>
       <w:tr>
-        <w:tblPrEx>
-          <w:tblCellMar>
-            <w:top w:w="0" w:type="dxa"/>
-            <w:bottom w:w="0" w:type="dxa"/>
-          </w:tblCellMar>
-        </w:tblPrEx>
         <w:tc>
           <w:tcPr>
             <w:tcW w:w="2943" w:type="dxa"/>
@@ -2082,12 +2010,6 @@
         </w:tc>
       </w:tr>
       <w:tr>
-        <w:tblPrEx>
-          <w:tblCellMar>
-            <w:top w:w="0" w:type="dxa"/>
-            <w:bottom w:w="0" w:type="dxa"/>
-          </w:tblCellMar>
-        </w:tblPrEx>
         <w:tc>
           <w:tcPr>
             <w:tcW w:w="2943" w:type="dxa"/>
@@ -2188,12 +2110,6 @@
         </w:tc>
       </w:tr>
       <w:tr>
-        <w:tblPrEx>
-          <w:tblCellMar>
-            <w:top w:w="0" w:type="dxa"/>
-            <w:bottom w:w="0" w:type="dxa"/>
-          </w:tblCellMar>
-        </w:tblPrEx>
         <w:tc>
           <w:tcPr>
             <w:tcW w:w="2943" w:type="dxa"/>
@@ -2295,12 +2211,6 @@
         </w:tc>
       </w:tr>
       <w:tr>
-        <w:tblPrEx>
-          <w:tblCellMar>
-            <w:top w:w="0" w:type="dxa"/>
-            <w:bottom w:w="0" w:type="dxa"/>
-          </w:tblCellMar>
-        </w:tblPrEx>
         <w:tc>
           <w:tcPr>
             <w:tcW w:w="2943" w:type="dxa"/>
@@ -2390,7 +2300,25 @@
               <w:rPr>
                 <w:rFonts w:ascii="Verdana" w:eastAsia="Verdana" w:hAnsi="Verdana" w:cs="Verdana"/>
               </w:rPr>
-              <w:t>Programmazione web con linguaggi come PHP, jQuery,</w:t>
+              <w:t xml:space="preserve">Amministrazione del backend e frontend del network della ditta sviluppando </w:t>
+            </w:r>
+            <w:r>
+              <w:rPr>
+                <w:rFonts w:ascii="Verdana" w:eastAsia="Verdana" w:hAnsi="Verdana" w:cs="Verdana"/>
+              </w:rPr>
+              <w:t>con linguaggi</w:t>
+            </w:r>
+            <w:r>
+              <w:rPr>
+                <w:rFonts w:ascii="Verdana" w:eastAsia="Verdana" w:hAnsi="Verdana" w:cs="Verdana"/>
+              </w:rPr>
+              <w:t xml:space="preserve"> web</w:t>
+            </w:r>
+            <w:r>
+              <w:rPr>
+                <w:rFonts w:ascii="Verdana" w:eastAsia="Verdana" w:hAnsi="Verdana" w:cs="Verdana"/>
+              </w:rPr>
+              <w:t xml:space="preserve"> come PHP, jQuery,</w:t>
             </w:r>
             <w:r>
               <w:rPr>
@@ -2408,7 +2336,13 @@
               <w:rPr>
                 <w:rFonts w:ascii="Verdana" w:eastAsia="Verdana" w:hAnsi="Verdana" w:cs="Verdana"/>
               </w:rPr>
-              <w:t xml:space="preserve"> e applicazioni per ufficio su Visual C#. Utilizzo CMS come Wordpress, OsCommerce, Prestashop, Joomla, Magento</w:t>
+              <w:t xml:space="preserve"> e applicazioni per ufficio su Visual C</w:t>
+            </w:r>
+            <w:r>
+              <w:rPr>
+                <w:rFonts w:ascii="Verdana" w:eastAsia="Verdana" w:hAnsi="Verdana" w:cs="Verdana"/>
+              </w:rPr>
+              <w:t>#. Utilizzo CMS come OsCommerce, Wordpress, Prestashop, Magento</w:t>
             </w:r>
             <w:r>
               <w:rPr>
@@ -2420,7 +2354,19 @@
               <w:rPr>
                 <w:rFonts w:ascii="Verdana" w:eastAsia="Verdana" w:hAnsi="Verdana" w:cs="Verdana"/>
               </w:rPr>
-              <w:t>gestionali su framework come CakePHP, Codeigniter, FuelPHP, Laravel.</w:t>
+              <w:t>gestionali su framework com</w:t>
+            </w:r>
+            <w:r>
+              <w:rPr>
+                <w:rFonts w:ascii="Verdana" w:eastAsia="Verdana" w:hAnsi="Verdana" w:cs="Verdana"/>
+              </w:rPr>
+              <w:t>e CakePHP, Codeigniter, Laravel e FuelPHP</w:t>
+            </w:r>
+            <w:r>
+              <w:rPr>
+                <w:rFonts w:ascii="Verdana" w:eastAsia="Verdana" w:hAnsi="Verdana" w:cs="Verdana"/>
+              </w:rPr>
+              <w:t>.</w:t>
             </w:r>
           </w:p>
         </w:tc>
@@ -2475,12 +2421,6 @@
         <w:gridCol w:w="7229"/>
       </w:tblGrid>
       <w:tr>
-        <w:tblPrEx>
-          <w:tblCellMar>
-            <w:top w:w="0" w:type="dxa"/>
-            <w:bottom w:w="0" w:type="dxa"/>
-          </w:tblCellMar>
-        </w:tblPrEx>
         <w:tc>
           <w:tcPr>
             <w:tcW w:w="2943" w:type="dxa"/>
@@ -2755,12 +2695,6 @@
         </w:tc>
       </w:tr>
       <w:tr>
-        <w:tblPrEx>
-          <w:tblCellMar>
-            <w:top w:w="0" w:type="dxa"/>
-            <w:bottom w:w="0" w:type="dxa"/>
-          </w:tblCellMar>
-        </w:tblPrEx>
         <w:tc>
           <w:tcPr>
             <w:tcW w:w="2943" w:type="dxa"/>
@@ -3511,12 +3445,6 @@
         </w:tc>
       </w:tr>
       <w:tr>
-        <w:tblPrEx>
-          <w:tblCellMar>
-            <w:top w:w="0" w:type="dxa"/>
-            <w:bottom w:w="0" w:type="dxa"/>
-          </w:tblCellMar>
-        </w:tblPrEx>
         <w:tc>
           <w:tcPr>
             <w:tcW w:w="2943" w:type="dxa"/>
@@ -3927,12 +3855,6 @@
         </w:tc>
       </w:tr>
       <w:tr>
-        <w:tblPrEx>
-          <w:tblCellMar>
-            <w:top w:w="0" w:type="dxa"/>
-            <w:bottom w:w="0" w:type="dxa"/>
-          </w:tblCellMar>
-        </w:tblPrEx>
         <w:tc>
           <w:tcPr>
             <w:tcW w:w="2943" w:type="dxa"/>
@@ -4034,12 +3956,6 @@
         </w:tc>
       </w:tr>
       <w:tr>
-        <w:tblPrEx>
-          <w:tblCellMar>
-            <w:top w:w="0" w:type="dxa"/>
-            <w:bottom w:w="0" w:type="dxa"/>
-          </w:tblCellMar>
-        </w:tblPrEx>
         <w:tc>
           <w:tcPr>
             <w:tcW w:w="2943" w:type="dxa"/>
@@ -5169,12 +5085,6 @@
         <w:gridCol w:w="7229"/>
       </w:tblGrid>
       <w:tr>
-        <w:tblPrEx>
-          <w:tblCellMar>
-            <w:top w:w="0" w:type="dxa"/>
-            <w:bottom w:w="0" w:type="dxa"/>
-          </w:tblCellMar>
-        </w:tblPrEx>
         <w:tc>
           <w:tcPr>
             <w:tcW w:w="2943" w:type="dxa"/>
@@ -5340,12 +5250,6 @@
         </w:tc>
       </w:tr>
       <w:tr>
-        <w:tblPrEx>
-          <w:tblCellMar>
-            <w:top w:w="0" w:type="dxa"/>
-            <w:bottom w:w="0" w:type="dxa"/>
-          </w:tblCellMar>
-        </w:tblPrEx>
         <w:tc>
           <w:tcPr>
             <w:tcW w:w="2943" w:type="dxa"/>
@@ -5828,12 +5732,6 @@
         </w:tc>
       </w:tr>
       <w:tr>
-        <w:tblPrEx>
-          <w:tblCellMar>
-            <w:top w:w="0" w:type="dxa"/>
-            <w:bottom w:w="0" w:type="dxa"/>
-          </w:tblCellMar>
-        </w:tblPrEx>
         <w:tc>
           <w:tcPr>
             <w:tcW w:w="2943" w:type="dxa"/>
@@ -6114,12 +6012,6 @@
         </w:tc>
       </w:tr>
       <w:tr>
-        <w:tblPrEx>
-          <w:tblCellMar>
-            <w:top w:w="0" w:type="dxa"/>
-            <w:bottom w:w="0" w:type="dxa"/>
-          </w:tblCellMar>
-        </w:tblPrEx>
         <w:tc>
           <w:tcPr>
             <w:tcW w:w="2943" w:type="dxa"/>
@@ -6290,12 +6182,6 @@
         </w:tc>
       </w:tr>
       <w:tr>
-        <w:tblPrEx>
-          <w:tblCellMar>
-            <w:top w:w="0" w:type="dxa"/>
-            <w:bottom w:w="0" w:type="dxa"/>
-          </w:tblCellMar>
-        </w:tblPrEx>
         <w:tc>
           <w:tcPr>
             <w:tcW w:w="2943" w:type="dxa"/>
@@ -6404,26 +6290,6 @@
         </w:tc>
       </w:tr>
     </w:tbl>
-    <w:p>
-      <w:pPr>
-        <w:pStyle w:val="Aaoeeu"/>
-        <w:widowControl/>
-        <w:rPr>
-          <w:rFonts w:ascii="Arial Narrow" w:hAnsi="Arial Narrow"/>
-          <w:lang w:val="it-IT"/>
-        </w:rPr>
-      </w:pPr>
-    </w:p>
-    <w:p>
-      <w:pPr>
-        <w:pStyle w:val="Aaoeeu"/>
-        <w:widowControl/>
-        <w:rPr>
-          <w:rFonts w:ascii="Arial Narrow" w:hAnsi="Arial Narrow"/>
-          <w:lang w:val="it-IT"/>
-        </w:rPr>
-      </w:pPr>
-    </w:p>
     <w:p>
       <w:pPr>
         <w:pStyle w:val="Aaoeeu"/>
@@ -6452,12 +6318,6 @@
         <w:gridCol w:w="2943"/>
       </w:tblGrid>
       <w:tr>
-        <w:tblPrEx>
-          <w:tblCellMar>
-            <w:top w:w="0" w:type="dxa"/>
-            <w:bottom w:w="0" w:type="dxa"/>
-          </w:tblCellMar>
-        </w:tblPrEx>
         <w:tc>
           <w:tcPr>
             <w:tcW w:w="2943" w:type="dxa"/>
@@ -6468,6 +6328,18 @@
               <w:right w:val="nil"/>
             </w:tcBorders>
           </w:tcPr>
+          <w:p>
+            <w:pPr>
+              <w:pStyle w:val="Aeeaoaeaa1"/>
+              <w:widowControl/>
+              <w:rPr>
+                <w:rFonts w:ascii="Arial Narrow" w:hAnsi="Arial Narrow"/>
+                <w:smallCaps/>
+                <w:sz w:val="24"/>
+                <w:lang w:val="it-IT"/>
+              </w:rPr>
+            </w:pPr>
+          </w:p>
           <w:p>
             <w:pPr>
               <w:pStyle w:val="Aeeaoaeaa1"/>
@@ -6522,12 +6394,6 @@
         <w:gridCol w:w="7229"/>
       </w:tblGrid>
       <w:tr>
-        <w:tblPrEx>
-          <w:tblCellMar>
-            <w:top w:w="0" w:type="dxa"/>
-            <w:bottom w:w="0" w:type="dxa"/>
-          </w:tblCellMar>
-        </w:tblPrEx>
         <w:tc>
           <w:tcPr>
             <w:tcW w:w="2943" w:type="dxa"/>
@@ -6619,12 +6485,6 @@
         </w:tc>
       </w:tr>
       <w:tr>
-        <w:tblPrEx>
-          <w:tblCellMar>
-            <w:top w:w="0" w:type="dxa"/>
-            <w:bottom w:w="0" w:type="dxa"/>
-          </w:tblCellMar>
-        </w:tblPrEx>
         <w:tc>
           <w:tcPr>
             <w:tcW w:w="2943" w:type="dxa"/>
@@ -6908,12 +6768,6 @@
         </w:tc>
       </w:tr>
       <w:tr>
-        <w:tblPrEx>
-          <w:tblCellMar>
-            <w:top w:w="0" w:type="dxa"/>
-            <w:bottom w:w="0" w:type="dxa"/>
-          </w:tblCellMar>
-        </w:tblPrEx>
         <w:tc>
           <w:tcPr>
             <w:tcW w:w="2943" w:type="dxa"/>
@@ -7231,12 +7085,6 @@
         </w:tc>
       </w:tr>
       <w:tr>
-        <w:tblPrEx>
-          <w:tblCellMar>
-            <w:top w:w="0" w:type="dxa"/>
-            <w:bottom w:w="0" w:type="dxa"/>
-          </w:tblCellMar>
-        </w:tblPrEx>
         <w:tc>
           <w:tcPr>
             <w:tcW w:w="2943" w:type="dxa"/>
@@ -7338,12 +7186,6 @@
         <w:gridCol w:w="2943"/>
       </w:tblGrid>
       <w:tr>
-        <w:tblPrEx>
-          <w:tblCellMar>
-            <w:top w:w="0" w:type="dxa"/>
-            <w:bottom w:w="0" w:type="dxa"/>
-          </w:tblCellMar>
-        </w:tblPrEx>
         <w:tc>
           <w:tcPr>
             <w:tcW w:w="2943" w:type="dxa"/>
@@ -7410,8 +7252,6 @@
         </w:rPr>
         <w:t xml:space="preserve">   </w:t>
       </w:r>
-      <w:bookmarkStart w:id="0" w:name="_GoBack"/>
-      <w:bookmarkEnd w:id="0"/>
       <w:r>
         <w:rPr>
           <w:rFonts w:ascii="Verdana" w:eastAsia="Verdana" w:hAnsi="Verdana" w:cs="Verdana"/>
@@ -8365,12 +8205,6 @@
         <w:gridCol w:w="7229"/>
       </w:tblGrid>
       <w:tr>
-        <w:tblPrEx>
-          <w:tblCellMar>
-            <w:top w:w="0" w:type="dxa"/>
-            <w:bottom w:w="0" w:type="dxa"/>
-          </w:tblCellMar>
-        </w:tblPrEx>
         <w:tc>
           <w:tcPr>
             <w:tcW w:w="2943" w:type="dxa"/>
@@ -8506,12 +8340,6 @@
         <w:gridCol w:w="7229"/>
       </w:tblGrid>
       <w:tr>
-        <w:tblPrEx>
-          <w:tblCellMar>
-            <w:top w:w="0" w:type="dxa"/>
-            <w:bottom w:w="0" w:type="dxa"/>
-          </w:tblCellMar>
-        </w:tblPrEx>
         <w:tc>
           <w:tcPr>
             <w:tcW w:w="2943" w:type="dxa"/>
@@ -8608,12 +8436,6 @@
         </w:tc>
       </w:tr>
       <w:tr>
-        <w:tblPrEx>
-          <w:tblCellMar>
-            <w:top w:w="0" w:type="dxa"/>
-            <w:bottom w:w="0" w:type="dxa"/>
-          </w:tblCellMar>
-        </w:tblPrEx>
         <w:tc>
           <w:tcPr>
             <w:tcW w:w="2943" w:type="dxa"/>
@@ -8710,12 +8532,6 @@
         </w:tc>
       </w:tr>
       <w:tr>
-        <w:tblPrEx>
-          <w:tblCellMar>
-            <w:top w:w="0" w:type="dxa"/>
-            <w:bottom w:w="0" w:type="dxa"/>
-          </w:tblCellMar>
-        </w:tblPrEx>
         <w:tc>
           <w:tcPr>
             <w:tcW w:w="2943" w:type="dxa"/>
@@ -8809,12 +8625,6 @@
         </w:tc>
       </w:tr>
       <w:tr>
-        <w:tblPrEx>
-          <w:tblCellMar>
-            <w:top w:w="0" w:type="dxa"/>
-            <w:bottom w:w="0" w:type="dxa"/>
-          </w:tblCellMar>
-        </w:tblPrEx>
         <w:tc>
           <w:tcPr>
             <w:tcW w:w="2943" w:type="dxa"/>
@@ -9039,12 +8849,6 @@
         <w:gridCol w:w="7229"/>
       </w:tblGrid>
       <w:tr>
-        <w:tblPrEx>
-          <w:tblCellMar>
-            <w:top w:w="0" w:type="dxa"/>
-            <w:bottom w:w="0" w:type="dxa"/>
-          </w:tblCellMar>
-        </w:tblPrEx>
         <w:tc>
           <w:tcPr>
             <w:tcW w:w="2943" w:type="dxa"/>
@@ -9066,6 +8870,22 @@
                 <w:rFonts w:ascii="Arial Narrow" w:hAnsi="Arial Narrow"/>
                 <w:b/>
                 <w:smallCaps/>
+                <w:sz w:val="24"/>
+                <w:lang w:val="it-IT"/>
+              </w:rPr>
+            </w:pPr>
+          </w:p>
+          <w:p>
+            <w:pPr>
+              <w:pStyle w:val="Aaoeeu"/>
+              <w:widowControl/>
+              <w:spacing w:before="20" w:after="20"/>
+              <w:ind w:right="33"/>
+              <w:jc w:val="right"/>
+              <w:rPr>
+                <w:rFonts w:ascii="Arial Narrow" w:hAnsi="Arial Narrow"/>
+                <w:b/>
+                <w:smallCaps/>
                 <w:sz w:val="22"/>
                 <w:lang w:val="it-IT"/>
               </w:rPr>
@@ -9134,34 +8954,144 @@
               <w:widowControl/>
               <w:spacing w:before="20" w:after="20"/>
               <w:rPr>
+                <w:rFonts w:ascii="Verdana" w:eastAsia="Verdana" w:hAnsi="Verdana" w:cs="Verdana"/>
+              </w:rPr>
+            </w:pPr>
+          </w:p>
+          <w:p>
+            <w:pPr>
+              <w:pStyle w:val="Eaoaeaa"/>
+              <w:widowControl/>
+              <w:spacing w:before="20" w:after="20"/>
+              <w:jc w:val="both"/>
+              <w:rPr>
+                <w:rFonts w:ascii="Verdana" w:eastAsia="Verdana" w:hAnsi="Verdana" w:cs="Verdana"/>
+              </w:rPr>
+            </w:pPr>
+            <w:r>
+              <w:rPr>
+                <w:rFonts w:ascii="Verdana" w:eastAsia="Verdana" w:hAnsi="Verdana" w:cs="Verdana"/>
+              </w:rPr>
+              <w:t>Conoscenze molto buone di amministrazione di svariati CMS</w:t>
+            </w:r>
+            <w:r>
+              <w:rPr>
+                <w:rFonts w:ascii="Verdana" w:eastAsia="Verdana" w:hAnsi="Verdana" w:cs="Verdana"/>
+              </w:rPr>
+              <w:t>, framework</w:t>
+            </w:r>
+            <w:r>
+              <w:rPr>
+                <w:rFonts w:ascii="Verdana" w:eastAsia="Verdana" w:hAnsi="Verdana" w:cs="Verdana"/>
+              </w:rPr>
+              <w:t xml:space="preserve"> e relative implementazioni connesse tra backend e frontend, ottima capacità di gestione di database relazionali e quer</w:t>
+            </w:r>
+            <w:r>
+              <w:rPr>
+                <w:rFonts w:ascii="Verdana" w:eastAsia="Verdana" w:hAnsi="Verdana" w:cs="Verdana"/>
+              </w:rPr>
+              <w:t xml:space="preserve">y complesse (MySQL), conoscenza approfondita di PHP e jQuery (AJAX - Json) che ho utilizzato per molto tempo per integrazioni gestionali molto flessibili, </w:t>
+            </w:r>
+            <w:r>
+              <w:rPr>
+                <w:rFonts w:ascii="Verdana" w:eastAsia="Verdana" w:hAnsi="Verdana" w:cs="Verdana"/>
+              </w:rPr>
+              <w:t>ottima conoscenza di molti dei framework PHP e ho appreso svariate nozioni di Ruby a seguito di molte ore di studio. B</w:t>
+            </w:r>
+            <w:r>
+              <w:rPr>
+                <w:rFonts w:ascii="Verdana" w:eastAsia="Verdana" w:hAnsi="Verdana" w:cs="Verdana"/>
+              </w:rPr>
+              <w:t xml:space="preserve">uona conoscenza di amministrazione server Linux, sviluppo sia su OSX che Windows. </w:t>
+            </w:r>
+            <w:r>
+              <w:rPr>
+                <w:rFonts w:ascii="Verdana" w:eastAsia="Verdana" w:hAnsi="Verdana" w:cs="Verdana"/>
+              </w:rPr>
+              <w:t>Ho sviluppato alcuni siti responsive con forte uso di CSS3, u</w:t>
+            </w:r>
+            <w:r>
+              <w:rPr>
+                <w:rFonts w:ascii="Verdana" w:eastAsia="Verdana" w:hAnsi="Verdana" w:cs="Verdana"/>
+              </w:rPr>
+              <w:t xml:space="preserve">tilizzo in team di software di controllo di versione distribuito (GIT), </w:t>
+            </w:r>
+            <w:r>
+              <w:rPr>
+                <w:rFonts w:ascii="Verdana" w:eastAsia="Verdana" w:hAnsi="Verdana" w:cs="Verdana"/>
+              </w:rPr>
+              <w:t>scrittura velocizzata di jQuery tramite Coffeescript, appreso tutte le attività di</w:t>
+            </w:r>
+            <w:r>
+              <w:rPr>
+                <w:rFonts w:ascii="Verdana" w:eastAsia="Verdana" w:hAnsi="Verdana" w:cs="Verdana"/>
+              </w:rPr>
+              <w:t xml:space="preserve"> Page Speed Optimization,</w:t>
+            </w:r>
+            <w:r>
+              <w:rPr>
+                <w:rFonts w:ascii="Verdana" w:eastAsia="Verdana" w:hAnsi="Verdana" w:cs="Verdana"/>
+              </w:rPr>
+              <w:t xml:space="preserve"> </w:t>
+            </w:r>
+            <w:r>
+              <w:rPr>
+                <w:rFonts w:ascii="Verdana" w:eastAsia="Verdana" w:hAnsi="Verdana" w:cs="Verdana"/>
+              </w:rPr>
+              <w:t xml:space="preserve">ho approfondito </w:t>
+            </w:r>
+            <w:r>
+              <w:rPr>
+                <w:rFonts w:ascii="Verdana" w:eastAsia="Verdana" w:hAnsi="Verdana" w:cs="Verdana"/>
+              </w:rPr>
+              <w:t>nozioni avanzate</w:t>
+            </w:r>
+            <w:r>
+              <w:rPr>
+                <w:rFonts w:ascii="Verdana" w:eastAsia="Verdana" w:hAnsi="Verdana" w:cs="Verdana"/>
+              </w:rPr>
+              <w:t xml:space="preserve"> lato SEO collaborando con tre diverse agency specializzate</w:t>
+            </w:r>
+            <w:r>
+              <w:rPr>
+                <w:rFonts w:ascii="Verdana" w:eastAsia="Verdana" w:hAnsi="Verdana" w:cs="Verdana"/>
+              </w:rPr>
+              <w:t>. Ho sviluppato diverse User Interface in collaborazione con studi grafici e ho approfondito tutte le mie attuali competenze dopo aver conseguito buone basi sistemistiche su cui basavo la mia precedente passione.</w:t>
+            </w:r>
+            <w:r>
+              <w:rPr>
+                <w:rFonts w:ascii="Verdana" w:eastAsia="Verdana" w:hAnsi="Verdana" w:cs="Verdana"/>
+              </w:rPr>
+              <w:t xml:space="preserve"> </w:t>
+            </w:r>
+          </w:p>
+          <w:p>
+            <w:pPr>
+              <w:pStyle w:val="Eaoaeaa"/>
+              <w:widowControl/>
+              <w:spacing w:before="20" w:after="20"/>
+              <w:jc w:val="both"/>
+              <w:rPr>
+                <w:rFonts w:ascii="Verdana" w:eastAsia="Verdana" w:hAnsi="Verdana" w:cs="Verdana"/>
+              </w:rPr>
+            </w:pPr>
+            <w:r>
+              <w:rPr>
+                <w:rFonts w:ascii="Verdana" w:eastAsia="Verdana" w:hAnsi="Verdana" w:cs="Verdana"/>
+              </w:rPr>
+              <w:t>Ho sviluppato diversi plugin per gestionali Wordpress e plugin jQuery.</w:t>
+            </w:r>
+          </w:p>
+          <w:p>
+            <w:pPr>
+              <w:pStyle w:val="Eaoaeaa"/>
+              <w:widowControl/>
+              <w:spacing w:before="20" w:after="20"/>
+              <w:rPr>
                 <w:rFonts w:ascii="Verdana" w:hAnsi="Verdana"/>
                 <w:lang w:val="it-IT"/>
               </w:rPr>
             </w:pPr>
-            <w:r>
-              <w:rPr>
-                <w:rFonts w:ascii="Verdana" w:eastAsia="Verdana" w:hAnsi="Verdana" w:cs="Verdana"/>
-              </w:rPr>
-              <w:t xml:space="preserve">Conoscenze molto buone di installazione e configurazione sistemistiche per reti aziendali medio-piccole, buona conoscenza del pacchetto Office, utilizzo </w:t>
-            </w:r>
-            <w:r>
-              <w:rPr>
-                <w:rFonts w:ascii="Verdana" w:eastAsia="Verdana" w:hAnsi="Verdana" w:cs="Verdana"/>
-              </w:rPr>
-              <w:t xml:space="preserve">di sistemi Apple, Windows, Linux server, comprovata conoscenza nello sviluppo di applicativi web 2.0 con orientamento responsive, animazioni e buona scrittura di plug-in jQuery (+ AJAX), ottima capacità di amministrazione gestionale e Database relazionali (MySQL) e </w:t>
-            </w:r>
-            <w:r>
-              <w:rPr>
-                <w:rFonts w:ascii="Verdana" w:eastAsia="Verdana" w:hAnsi="Verdana" w:cs="Verdana"/>
-              </w:rPr>
-              <w:t>buone basi nello sviluppo in team grazie a sistemi di controllo distrubuito (GIT)</w:t>
-            </w:r>
-            <w:r>
-              <w:rPr>
-                <w:rFonts w:ascii="Verdana" w:eastAsia="Verdana" w:hAnsi="Verdana" w:cs="Verdana"/>
-              </w:rPr>
-              <w:t>.</w:t>
-            </w:r>
           </w:p>
         </w:tc>
       </w:tr>
@@ -9196,12 +9126,6 @@
         <w:gridCol w:w="7229"/>
       </w:tblGrid>
       <w:tr>
-        <w:tblPrEx>
-          <w:tblCellMar>
-            <w:top w:w="0" w:type="dxa"/>
-            <w:bottom w:w="0" w:type="dxa"/>
-          </w:tblCellMar>
-        </w:tblPrEx>
         <w:tc>
           <w:tcPr>
             <w:tcW w:w="2943" w:type="dxa"/>
@@ -9223,6 +9147,22 @@
                 <w:rFonts w:ascii="Arial Narrow" w:hAnsi="Arial Narrow"/>
                 <w:b/>
                 <w:smallCaps/>
+                <w:sz w:val="24"/>
+                <w:lang w:val="it-IT"/>
+              </w:rPr>
+            </w:pPr>
+          </w:p>
+          <w:p>
+            <w:pPr>
+              <w:pStyle w:val="Aaoeeu"/>
+              <w:widowControl/>
+              <w:spacing w:before="20" w:after="20"/>
+              <w:ind w:right="33"/>
+              <w:jc w:val="right"/>
+              <w:rPr>
+                <w:rFonts w:ascii="Arial Narrow" w:hAnsi="Arial Narrow"/>
+                <w:b/>
+                <w:smallCaps/>
                 <w:sz w:val="22"/>
                 <w:lang w:val="it-IT"/>
               </w:rPr>
@@ -9290,6 +9230,17 @@
               <w:pStyle w:val="Eaoaeaa"/>
               <w:widowControl/>
               <w:spacing w:before="20" w:after="20"/>
+              <w:rPr>
+                <w:rFonts w:ascii="Verdana" w:eastAsia="Verdana" w:hAnsi="Verdana" w:cs="Verdana"/>
+              </w:rPr>
+            </w:pPr>
+          </w:p>
+          <w:p>
+            <w:pPr>
+              <w:pStyle w:val="Eaoaeaa"/>
+              <w:widowControl/>
+              <w:spacing w:before="20" w:after="20"/>
+              <w:jc w:val="both"/>
               <w:rPr>
                 <w:rFonts w:ascii="Arial Narrow" w:hAnsi="Arial Narrow"/>
                 <w:lang w:val="it-IT"/>
@@ -9335,12 +9286,6 @@
         <w:gridCol w:w="7229"/>
       </w:tblGrid>
       <w:tr>
-        <w:tblPrEx>
-          <w:tblCellMar>
-            <w:top w:w="0" w:type="dxa"/>
-            <w:bottom w:w="0" w:type="dxa"/>
-          </w:tblCellMar>
-        </w:tblPrEx>
         <w:tc>
           <w:tcPr>
             <w:tcW w:w="2943" w:type="dxa"/>
@@ -9359,6 +9304,22 @@
               <w:ind w:right="33"/>
               <w:jc w:val="right"/>
               <w:rPr>
+                <w:rFonts w:ascii="Arial Narrow" w:hAnsi="Arial Narrow"/>
+                <w:b/>
+                <w:smallCaps/>
+                <w:sz w:val="24"/>
+                <w:lang w:val="it-IT"/>
+              </w:rPr>
+            </w:pPr>
+          </w:p>
+          <w:p>
+            <w:pPr>
+              <w:pStyle w:val="Aaoeeu"/>
+              <w:widowControl/>
+              <w:spacing w:before="20" w:after="20"/>
+              <w:ind w:right="33"/>
+              <w:jc w:val="right"/>
+              <w:rPr>
                 <w:b/>
                 <w:i/>
                 <w:sz w:val="16"/>
@@ -9433,46 +9394,6 @@
               <w:right w:val="nil"/>
             </w:tcBorders>
           </w:tcPr>
-          <w:p>
-            <w:pPr>
-              <w:pStyle w:val="Eaoaeaa"/>
-              <w:widowControl/>
-              <w:spacing w:before="20" w:after="20"/>
-              <w:rPr>
-                <w:rFonts w:ascii="Verdana" w:eastAsia="Verdana" w:hAnsi="Verdana" w:cs="Verdana"/>
-              </w:rPr>
-            </w:pPr>
-            <w:r>
-              <w:rPr>
-                <w:rFonts w:ascii="Verdana" w:eastAsia="Verdana" w:hAnsi="Verdana" w:cs="Verdana"/>
-              </w:rPr>
-              <w:t>Fortissima passione e interesse nello sviluppo di applicazioni web a 360°, in continuo studio su canali orientati all’apprendimento rapido</w:t>
-            </w:r>
-            <w:r>
-              <w:rPr>
-                <w:rFonts w:ascii="Verdana" w:eastAsia="Verdana" w:hAnsi="Verdana" w:cs="Verdana"/>
-              </w:rPr>
-              <w:t xml:space="preserve">, interesse </w:t>
-            </w:r>
-            <w:r>
-              <w:rPr>
-                <w:rFonts w:ascii="Verdana" w:eastAsia="Verdana" w:hAnsi="Verdana" w:cs="Verdana"/>
-              </w:rPr>
-              <w:t>per applicazioni desktop ed attualmente mi sto interes</w:t>
-            </w:r>
-            <w:r>
-              <w:rPr>
-                <w:rFonts w:ascii="Verdana" w:eastAsia="Verdana" w:hAnsi="Verdana" w:cs="Verdana"/>
-              </w:rPr>
-              <w:t>sando allo studio di ruby, iOS</w:t>
-            </w:r>
-            <w:r>
-              <w:rPr>
-                <w:rFonts w:ascii="Verdana" w:eastAsia="Verdana" w:hAnsi="Verdana" w:cs="Verdana"/>
-              </w:rPr>
-              <w:t xml:space="preserve"> e molto altro.</w:t>
-            </w:r>
-          </w:p>
           <w:p>
             <w:pPr>
               <w:pStyle w:val="Eaoaeaa"/>
@@ -9488,6 +9409,104 @@
               <w:pStyle w:val="Eaoaeaa"/>
               <w:widowControl/>
               <w:spacing w:before="20" w:after="20"/>
+              <w:jc w:val="both"/>
+              <w:rPr>
+                <w:rFonts w:ascii="Verdana" w:eastAsia="Verdana" w:hAnsi="Verdana" w:cs="Verdana"/>
+              </w:rPr>
+            </w:pPr>
+            <w:r>
+              <w:rPr>
+                <w:rFonts w:ascii="Verdana" w:eastAsia="Verdana" w:hAnsi="Verdana" w:cs="Verdana"/>
+              </w:rPr>
+              <w:t>Fortissima passione e interesse nello sviluppo di applicazioni web a 360°, in continuo studio su canali orientati all’apprendimento rapido</w:t>
+            </w:r>
+            <w:r>
+              <w:rPr>
+                <w:rFonts w:ascii="Verdana" w:eastAsia="Verdana" w:hAnsi="Verdana" w:cs="Verdana"/>
+              </w:rPr>
+              <w:t xml:space="preserve">, </w:t>
+            </w:r>
+            <w:r>
+              <w:rPr>
+                <w:rFonts w:ascii="Verdana" w:eastAsia="Verdana" w:hAnsi="Verdana" w:cs="Verdana"/>
+              </w:rPr>
+              <w:t xml:space="preserve">attualmente </w:t>
+            </w:r>
+            <w:r>
+              <w:rPr>
+                <w:rFonts w:ascii="Verdana" w:eastAsia="Verdana" w:hAnsi="Verdana" w:cs="Verdana"/>
+              </w:rPr>
+              <w:t xml:space="preserve">sto </w:t>
+            </w:r>
+            <w:r>
+              <w:rPr>
+                <w:rFonts w:ascii="Verdana" w:eastAsia="Verdana" w:hAnsi="Verdana" w:cs="Verdana"/>
+              </w:rPr>
+              <w:t>approfondendo le mie attuali conoscenze</w:t>
+            </w:r>
+            <w:r>
+              <w:rPr>
+                <w:rFonts w:ascii="Verdana" w:eastAsia="Verdana" w:hAnsi="Verdana" w:cs="Verdana"/>
+              </w:rPr>
+              <w:t xml:space="preserve"> di Backbone.js e studierò a breve MongoDB e </w:t>
+            </w:r>
+            <w:r>
+              <w:rPr>
+                <w:rFonts w:ascii="Verdana" w:eastAsia="Verdana" w:hAnsi="Verdana" w:cs="Verdana"/>
+              </w:rPr>
+              <w:t xml:space="preserve">lo </w:t>
+            </w:r>
+            <w:r>
+              <w:rPr>
+                <w:rFonts w:ascii="Verdana" w:eastAsia="Verdana" w:hAnsi="Verdana" w:cs="Verdana"/>
+              </w:rPr>
+              <w:t>sviluppo di applicazioni su iOS</w:t>
+            </w:r>
+            <w:r>
+              <w:rPr>
+                <w:rFonts w:ascii="Verdana" w:eastAsia="Verdana" w:hAnsi="Verdana" w:cs="Verdana"/>
+              </w:rPr>
+              <w:t>.</w:t>
+            </w:r>
+          </w:p>
+          <w:p>
+            <w:pPr>
+              <w:pStyle w:val="Eaoaeaa"/>
+              <w:widowControl/>
+              <w:spacing w:before="20" w:after="20"/>
+              <w:rPr>
+                <w:rFonts w:ascii="Verdana" w:eastAsia="Verdana" w:hAnsi="Verdana" w:cs="Verdana"/>
+              </w:rPr>
+            </w:pPr>
+          </w:p>
+          <w:p>
+            <w:pPr>
+              <w:pStyle w:val="Eaoaeaa"/>
+              <w:widowControl/>
+              <w:spacing w:before="20" w:after="20"/>
+              <w:rPr>
+                <w:rFonts w:ascii="Verdana" w:eastAsia="Verdana" w:hAnsi="Verdana" w:cs="Verdana"/>
+              </w:rPr>
+            </w:pPr>
+          </w:p>
+          <w:p>
+            <w:pPr>
+              <w:pStyle w:val="Eaoaeaa"/>
+              <w:widowControl/>
+              <w:spacing w:before="20" w:after="20"/>
+              <w:rPr>
+                <w:rFonts w:ascii="Verdana" w:eastAsia="Verdana" w:hAnsi="Verdana" w:cs="Verdana"/>
+              </w:rPr>
+            </w:pPr>
+            <w:bookmarkStart w:id="0" w:name="_GoBack"/>
+            <w:bookmarkEnd w:id="0"/>
+          </w:p>
+          <w:p>
+            <w:pPr>
+              <w:pStyle w:val="Eaoaeaa"/>
+              <w:widowControl/>
+              <w:spacing w:before="20" w:after="20"/>
+              <w:jc w:val="both"/>
               <w:rPr>
                 <w:rFonts w:ascii="Arial Narrow" w:hAnsi="Arial Narrow"/>
                 <w:lang w:val="it-IT"/>
@@ -9557,7 +9576,19 @@
               <w:rPr>
                 <w:rFonts w:ascii="Verdana" w:eastAsia="Verdana" w:hAnsi="Verdana" w:cs="Verdana"/>
               </w:rPr>
-              <w:t xml:space="preserve"> al di fuori degli insegnamenti del mio ramo di studi</w:t>
+              <w:t xml:space="preserve"> </w:t>
+            </w:r>
+            <w:r>
+              <w:rPr>
+                <w:rFonts w:ascii="Verdana" w:eastAsia="Verdana" w:hAnsi="Verdana" w:cs="Verdana"/>
+              </w:rPr>
+              <w:t xml:space="preserve">anche </w:t>
+            </w:r>
+            <w:r>
+              <w:rPr>
+                <w:rFonts w:ascii="Verdana" w:eastAsia="Verdana" w:hAnsi="Verdana" w:cs="Verdana"/>
+              </w:rPr>
+              <w:t>al di fuori degli insegnamenti del mio ramo di studi</w:t>
             </w:r>
             <w:r>
               <w:rPr>
@@ -9578,6 +9609,102 @@
           <w:lang w:val="it-IT"/>
         </w:rPr>
       </w:pPr>
+      <w:r>
+        <w:rPr>
+          <w:rFonts w:ascii="Arial Narrow" w:hAnsi="Arial Narrow"/>
+          <w:b/>
+          <w:noProof/>
+          <w:lang w:val="it-IT" w:eastAsia="it-IT"/>
+        </w:rPr>
+        <w:lastRenderedPageBreak/>
+        <mc:AlternateContent>
+          <mc:Choice Requires="wps">
+            <w:drawing>
+              <wp:anchor distT="0" distB="0" distL="114300" distR="114300" simplePos="0" relativeHeight="251660800" behindDoc="0" locked="0" layoutInCell="0" allowOverlap="1" wp14:anchorId="669E30EF" wp14:editId="6CBA8C4F">
+                <wp:simplePos x="0" y="0"/>
+                <wp:positionH relativeFrom="page">
+                  <wp:posOffset>2417823</wp:posOffset>
+                </wp:positionH>
+                <wp:positionV relativeFrom="page">
+                  <wp:posOffset>513634</wp:posOffset>
+                </wp:positionV>
+                <wp:extent cx="635" cy="1624330"/>
+                <wp:effectExtent l="0" t="0" r="50165" b="26670"/>
+                <wp:wrapNone/>
+                <wp:docPr id="5" name="Line 3"/>
+                <wp:cNvGraphicFramePr>
+                  <a:graphicFrameLocks xmlns:a="http://schemas.openxmlformats.org/drawingml/2006/main"/>
+                </wp:cNvGraphicFramePr>
+                <a:graphic xmlns:a="http://schemas.openxmlformats.org/drawingml/2006/main">
+                  <a:graphicData uri="http://schemas.microsoft.com/office/word/2010/wordprocessingShape">
+                    <wps:wsp>
+                      <wps:cNvCnPr>
+                        <a:cxnSpLocks noChangeShapeType="1"/>
+                      </wps:cNvCnPr>
+                      <wps:spPr bwMode="auto">
+                        <a:xfrm>
+                          <a:off x="0" y="0"/>
+                          <a:ext cx="635" cy="1624330"/>
+                        </a:xfrm>
+                        <a:prstGeom prst="straightConnector1">
+                          <a:avLst/>
+                        </a:prstGeom>
+                        <a:noFill/>
+                        <a:ln w="9525">
+                          <a:solidFill>
+                            <a:srgbClr val="000000"/>
+                          </a:solidFill>
+                          <a:round/>
+                          <a:headEnd/>
+                          <a:tailEnd/>
+                        </a:ln>
+                        <a:effectLst/>
+                        <a:extLst>
+                          <a:ext uri="{909E8E84-426E-40dd-AFC4-6F175D3DCCD1}">
+                            <a14:hiddenFill xmlns:a14="http://schemas.microsoft.com/office/drawing/2010/main">
+                              <a:noFill/>
+                            </a14:hiddenFill>
+                          </a:ext>
+                          <a:ext uri="{AF507438-7753-43e0-B8FC-AC1667EBCBE1}">
+                            <a14:hiddenEffects xmlns:a14="http://schemas.microsoft.com/office/drawing/2010/main">
+                              <a:effectLst>
+                                <a:outerShdw blurRad="63500" dist="38099" dir="2700000" algn="ctr" rotWithShape="0">
+                                  <a:srgbClr val="000000">
+                                    <a:alpha val="74998"/>
+                                  </a:srgbClr>
+                                </a:outerShdw>
+                              </a:effectLst>
+                            </a14:hiddenEffects>
+                          </a:ext>
+                        </a:extLst>
+                      </wps:spPr>
+                      <wps:bodyPr/>
+                    </wps:wsp>
+                  </a:graphicData>
+                </a:graphic>
+                <wp14:sizeRelH relativeFrom="page">
+                  <wp14:pctWidth>0</wp14:pctWidth>
+                </wp14:sizeRelH>
+                <wp14:sizeRelV relativeFrom="page">
+                  <wp14:pctHeight>0</wp14:pctHeight>
+                </wp14:sizeRelV>
+              </wp:anchor>
+            </w:drawing>
+          </mc:Choice>
+          <mc:Fallback>
+            <w:pict>
+              <v:shapetype id="_x0000_t32" coordsize="21600,21600" o:spt="32" o:oned="t" path="m0,0l21600,21600e" filled="f">
+                <v:path arrowok="t" fillok="f" o:connecttype="none"/>
+                <o:lock v:ext="edit" shapetype="t"/>
+              </v:shapetype>
+              <v:shape id="Line 3" o:spid="_x0000_s1026" type="#_x0000_t32" style="position:absolute;margin-left:190.4pt;margin-top:40.45pt;width:.05pt;height:127.9pt;z-index:251660800;visibility:visible;mso-wrap-style:square;mso-width-percent:0;mso-height-percent:0;mso-wrap-distance-left:9pt;mso-wrap-distance-top:0;mso-wrap-distance-right:9pt;mso-wrap-distance-bottom:0;mso-position-horizontal:absolute;mso-position-horizontal-relative:page;mso-position-vertical:absolute;mso-position-vertical-relative:page;mso-width-percent:0;mso-height-percent:0;mso-width-relative:page;mso-height-relative:page" o:gfxdata="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" o:allowincell="f">
+                <v:shadow opacity="49150f"/>
+                <w10:wrap anchorx="page" anchory="page"/>
+              </v:shape>
+            </w:pict>
+          </mc:Fallback>
+        </mc:AlternateContent>
+      </w:r>
     </w:p>
     <w:p>
       <w:pPr>
@@ -9609,12 +9736,6 @@
         <w:gridCol w:w="7229"/>
       </w:tblGrid>
       <w:tr>
-        <w:tblPrEx>
-          <w:tblCellMar>
-            <w:top w:w="0" w:type="dxa"/>
-            <w:bottom w:w="0" w:type="dxa"/>
-          </w:tblCellMar>
-        </w:tblPrEx>
         <w:tc>
           <w:tcPr>
             <w:tcW w:w="2943" w:type="dxa"/>
@@ -9625,6 +9746,18 @@
               <w:right w:val="nil"/>
             </w:tcBorders>
           </w:tcPr>
+          <w:p>
+            <w:pPr>
+              <w:pStyle w:val="Aeeaoaeaa1"/>
+              <w:widowControl/>
+              <w:rPr>
+                <w:rFonts w:ascii="Arial Narrow" w:hAnsi="Arial Narrow"/>
+                <w:smallCaps/>
+                <w:sz w:val="24"/>
+                <w:lang w:val="it-IT"/>
+              </w:rPr>
+            </w:pPr>
+          </w:p>
           <w:p>
             <w:pPr>
               <w:pStyle w:val="Aeeaoaeaa1"/>
@@ -9678,6 +9811,15 @@
               <w:right w:val="nil"/>
             </w:tcBorders>
           </w:tcPr>
+          <w:p>
+            <w:pPr>
+              <w:pStyle w:val="Eaoaeaa"/>
+              <w:widowControl/>
+              <w:rPr>
+                <w:rFonts w:ascii="Verdana" w:eastAsia="Verdana" w:hAnsi="Verdana" w:cs="Verdana"/>
+              </w:rPr>
+            </w:pPr>
+          </w:p>
           <w:p>
             <w:pPr>
               <w:pStyle w:val="Eaoaeaa"/>
@@ -9707,19 +9849,6 @@
         </w:rPr>
       </w:pPr>
     </w:p>
-    <w:p/>
-    <w:p/>
-    <w:p/>
-    <w:p/>
-    <w:p/>
-    <w:p/>
-    <w:p/>
-    <w:p/>
-    <w:p/>
-    <w:p/>
-    <w:p/>
-    <w:p/>
-    <w:p/>
     <w:p/>
     <w:p/>
     <w:p/>
@@ -15505,16 +15634,6 @@
                 <w:szCs w:val="24"/>
               </w:rPr>
             </w:pPr>
-            <w:r>
-              <w:rPr>
-                <w:rFonts w:ascii="Verdana" w:eastAsia="Verdana" w:hAnsi="Verdana" w:cs="Verdana"/>
-                <w:w w:val="99"/>
-                <w:position w:val="-1"/>
-                <w:sz w:val="24"/>
-                <w:szCs w:val="24"/>
-              </w:rPr>
-              <w:t>X</w:t>
-            </w:r>
           </w:p>
         </w:tc>
         <w:tc>
@@ -15788,16 +15907,6 @@
                 <w:szCs w:val="24"/>
               </w:rPr>
             </w:pPr>
-            <w:r>
-              <w:rPr>
-                <w:rFonts w:ascii="Verdana" w:eastAsia="Verdana" w:hAnsi="Verdana" w:cs="Verdana"/>
-                <w:w w:val="99"/>
-                <w:position w:val="-1"/>
-                <w:sz w:val="24"/>
-                <w:szCs w:val="24"/>
-              </w:rPr>
-              <w:t>X</w:t>
-            </w:r>
           </w:p>
         </w:tc>
         <w:tc>
@@ -17320,16 +17429,6 @@
                 <w:szCs w:val="24"/>
               </w:rPr>
             </w:pPr>
-            <w:r>
-              <w:rPr>
-                <w:rFonts w:ascii="Verdana" w:eastAsia="Verdana" w:hAnsi="Verdana" w:cs="Verdana"/>
-                <w:w w:val="99"/>
-                <w:position w:val="-1"/>
-                <w:sz w:val="24"/>
-                <w:szCs w:val="24"/>
-              </w:rPr>
-              <w:t>X</w:t>
-            </w:r>
           </w:p>
         </w:tc>
         <w:tc>
@@ -17524,7 +17623,21 @@
               <w:right w:val="single" w:sz="4" w:space="0" w:color="000000"/>
             </w:tcBorders>
           </w:tcPr>
-          <w:p/>
+          <w:p>
+            <w:r>
+              <w:t xml:space="preserve">   </w:t>
+            </w:r>
+            <w:r>
+              <w:rPr>
+                <w:rFonts w:ascii="Verdana" w:eastAsia="Verdana" w:hAnsi="Verdana" w:cs="Verdana"/>
+                <w:w w:val="99"/>
+                <w:position w:val="-1"/>
+                <w:sz w:val="24"/>
+                <w:szCs w:val="24"/>
+              </w:rPr>
+              <w:t>X</w:t>
+            </w:r>
+          </w:p>
         </w:tc>
         <w:tc>
           <w:tcPr>
@@ -17920,7 +18033,18 @@
               <w:right w:val="single" w:sz="4" w:space="0" w:color="000000"/>
             </w:tcBorders>
           </w:tcPr>
-          <w:p/>
+          <w:p>
+            <w:r>
+              <w:rPr>
+                <w:rFonts w:ascii="Verdana" w:eastAsia="Verdana" w:hAnsi="Verdana" w:cs="Verdana"/>
+                <w:w w:val="99"/>
+                <w:position w:val="-1"/>
+                <w:sz w:val="24"/>
+                <w:szCs w:val="24"/>
+              </w:rPr>
+              <w:t xml:space="preserve">  X</w:t>
+            </w:r>
+          </w:p>
         </w:tc>
         <w:tc>
           <w:tcPr>
@@ -18320,12 +18444,6 @@
       <w:gridCol w:w="6095"/>
     </w:tblGrid>
     <w:tr>
-      <w:tblPrEx>
-        <w:tblCellMar>
-          <w:top w:w="0" w:type="dxa"/>
-          <w:bottom w:w="0" w:type="dxa"/>
-        </w:tblCellMar>
-      </w:tblPrEx>
       <w:tc>
         <w:tcPr>
           <w:tcW w:w="2943" w:type="dxa"/>
@@ -18600,7 +18718,7 @@
   <w:abstractNum w:abstractNumId="0">
     <w:nsid w:val="FFFFFF1D"/>
     <w:multiLevelType w:val="multilevel"/>
-    <w:tmpl w:val="888CDAF8"/>
+    <w:tmpl w:val="3864C7A6"/>
     <w:lvl w:ilvl="0">
       <w:start w:val="1"/>
       <w:numFmt w:val="bullet"/>
@@ -18927,7 +19045,6 @@
     <w:uiPriority w:val="99"/>
     <w:semiHidden/>
     <w:unhideWhenUsed/>
-    <w:qFormat/>
     <w:tblPr>
       <w:tblInd w:w="0" w:type="dxa"/>
       <w:tblCellMar>
@@ -19280,7 +19397,6 @@
     <w:uiPriority w:val="99"/>
     <w:semiHidden/>
     <w:unhideWhenUsed/>
-    <w:qFormat/>
     <w:tblPr>
       <w:tblInd w:w="0" w:type="dxa"/>
       <w:tblCellMar>

</xml_diff>

<commit_message>
pdf curr tel corr
</commit_message>
<xml_diff>
--- a/personal/Curriculum-daniele-covallero.docx
+++ b/personal/Curriculum-daniele-covallero.docx
@@ -1117,7 +1117,16 @@
                 <w:sz w:val="24"/>
                 <w:lang w:val="it-IT"/>
               </w:rPr>
-              <w:t>349.24257519 – 0445 1726204</w:t>
+              <w:t>349.24</w:t>
+            </w:r>
+            <w:r>
+              <w:rPr>
+                <w:rFonts w:ascii="Arial Narrow" w:hAnsi="Arial Narrow"/>
+                <w:b/>
+                <w:sz w:val="24"/>
+                <w:lang w:val="it-IT"/>
+              </w:rPr>
+              <w:t>57519 – 0445 1726204</w:t>
             </w:r>
           </w:p>
         </w:tc>
@@ -9081,6 +9090,8 @@
               </w:rPr>
               <w:t>Ho sviluppato diversi plugin per gestionali Wordpress e plugin jQuery.</w:t>
             </w:r>
+            <w:bookmarkStart w:id="0" w:name="_GoBack"/>
+            <w:bookmarkEnd w:id="0"/>
           </w:p>
           <w:p>
             <w:pPr>
@@ -9498,8 +9509,6 @@
                 <w:rFonts w:ascii="Verdana" w:eastAsia="Verdana" w:hAnsi="Verdana" w:cs="Verdana"/>
               </w:rPr>
             </w:pPr>
-            <w:bookmarkStart w:id="0" w:name="_GoBack"/>
-            <w:bookmarkEnd w:id="0"/>
           </w:p>
           <w:p>
             <w:pPr>
@@ -9616,7 +9625,6 @@
           <w:noProof/>
           <w:lang w:val="it-IT" w:eastAsia="it-IT"/>
         </w:rPr>
-        <w:lastRenderedPageBreak/>
         <mc:AlternateContent>
           <mc:Choice Requires="wps">
             <w:drawing>
@@ -18718,7 +18726,7 @@
   <w:abstractNum w:abstractNumId="0">
     <w:nsid w:val="FFFFFF1D"/>
     <w:multiLevelType w:val="multilevel"/>
-    <w:tmpl w:val="3864C7A6"/>
+    <w:tmpl w:val="1ACA3A4E"/>
     <w:lvl w:ilvl="0">
       <w:start w:val="1"/>
       <w:numFmt w:val="bullet"/>

</xml_diff>